<commit_message>
Unit testing and hallway door buttons changing
Jadha DID ALL OF THIS LIBBY DID NO THING

Co-Authored-By: JadhaMACK <36530577+JadhaMACK@users.noreply.github.com>
</commit_message>
<xml_diff>
--- a/UnitTesting.docx
+++ b/UnitTesting.docx
@@ -4,12 +4,33 @@
   <w:body>
     <w:p>
       <w:r>
-        <w:t xml:space="preserve">1. Title: the userstory : </w:t>
-      </w:r>
-    </w:p>
-    <w:p>
-      <w:r>
-        <w:t>As a user I want to be able to tap on an object to interact with it or get an description of the object.</w:t>
+        <w:t xml:space="preserve">1. Title: the </w:t>
+      </w:r>
+      <w:proofErr w:type="spellStart"/>
+      <w:proofErr w:type="gramStart"/>
+      <w:r>
+        <w:t>userstory</w:t>
+      </w:r>
+      <w:proofErr w:type="spellEnd"/>
+      <w:r>
+        <w:t xml:space="preserve"> :</w:t>
+      </w:r>
+      <w:proofErr w:type="gramEnd"/>
+      <w:r>
+        <w:t xml:space="preserve"> </w:t>
+      </w:r>
+    </w:p>
+    <w:p>
+      <w:r>
+        <w:t xml:space="preserve">As a user I want to be able to tap on an object to interact with it or get </w:t>
+      </w:r>
+      <w:proofErr w:type="gramStart"/>
+      <w:r>
+        <w:t>an</w:t>
+      </w:r>
+      <w:proofErr w:type="gramEnd"/>
+      <w:r>
+        <w:t xml:space="preserve"> description of the object.</w:t>
       </w:r>
     </w:p>
     <w:p/>
@@ -39,7 +60,7 @@
                     <pic:cNvPicPr/>
                   </pic:nvPicPr>
                   <pic:blipFill>
-                    <a:blip r:embed="rId4"/>
+                    <a:blip r:embed="rId5"/>
                     <a:stretch>
                       <a:fillRect/>
                     </a:stretch>
@@ -86,7 +107,7 @@
                     <pic:cNvPicPr/>
                   </pic:nvPicPr>
                   <pic:blipFill>
-                    <a:blip r:embed="rId5"/>
+                    <a:blip r:embed="rId6"/>
                     <a:stretch>
                       <a:fillRect/>
                     </a:stretch>
@@ -134,7 +155,7 @@
                     <pic:cNvPicPr/>
                   </pic:nvPicPr>
                   <pic:blipFill>
-                    <a:blip r:embed="rId6"/>
+                    <a:blip r:embed="rId7"/>
                     <a:stretch>
                       <a:fillRect/>
                     </a:stretch>
@@ -176,7 +197,7 @@
                     <pic:cNvPicPr/>
                   </pic:nvPicPr>
                   <pic:blipFill>
-                    <a:blip r:embed="rId7"/>
+                    <a:blip r:embed="rId8"/>
                     <a:stretch>
                       <a:fillRect/>
                     </a:stretch>
@@ -224,7 +245,7 @@
                     <pic:cNvPicPr/>
                   </pic:nvPicPr>
                   <pic:blipFill>
-                    <a:blip r:embed="rId8"/>
+                    <a:blip r:embed="rId9"/>
                     <a:stretch>
                       <a:fillRect/>
                     </a:stretch>
@@ -248,7 +269,15 @@
     <w:p/>
     <w:p>
       <w:r>
-        <w:t xml:space="preserve">1. Title: the userstory </w:t>
+        <w:t xml:space="preserve">1. Title: the </w:t>
+      </w:r>
+      <w:proofErr w:type="spellStart"/>
+      <w:r>
+        <w:t>userstory</w:t>
+      </w:r>
+      <w:proofErr w:type="spellEnd"/>
+      <w:r>
+        <w:t xml:space="preserve"> </w:t>
       </w:r>
     </w:p>
     <w:p>
@@ -264,7 +293,15 @@
         <w:t>I</w:t>
       </w:r>
       <w:r>
-        <w:t xml:space="preserve"> am able to press the left arrow at the bottom of the screen to go back a page.</w:t>
+        <w:t xml:space="preserve"> </w:t>
+      </w:r>
+      <w:proofErr w:type="gramStart"/>
+      <w:r>
+        <w:t>am able to</w:t>
+      </w:r>
+      <w:proofErr w:type="gramEnd"/>
+      <w:r>
+        <w:t xml:space="preserve"> press the left arrow at the bottom of the screen to go back a page.</w:t>
       </w:r>
     </w:p>
     <w:p>
@@ -299,7 +336,7 @@
                     </pic:cNvPicPr>
                   </pic:nvPicPr>
                   <pic:blipFill>
-                    <a:blip r:embed="rId9">
+                    <a:blip r:embed="rId10">
                       <a:extLst>
                         <a:ext uri="{28A0092B-C50C-407E-A947-70E740481C1C}">
                           <a14:useLocalDpi xmlns:a14="http://schemas.microsoft.com/office/drawing/2010/main" val="0"/>
@@ -362,7 +399,7 @@
                     </pic:cNvPicPr>
                   </pic:nvPicPr>
                   <pic:blipFill>
-                    <a:blip r:embed="rId10">
+                    <a:blip r:embed="rId11">
                       <a:extLst>
                         <a:ext uri="{28A0092B-C50C-407E-A947-70E740481C1C}">
                           <a14:useLocalDpi xmlns:a14="http://schemas.microsoft.com/office/drawing/2010/main" val="0"/>
@@ -426,7 +463,7 @@
                     </pic:cNvPicPr>
                   </pic:nvPicPr>
                   <pic:blipFill>
-                    <a:blip r:embed="rId11">
+                    <a:blip r:embed="rId12">
                       <a:extLst>
                         <a:ext uri="{28A0092B-C50C-407E-A947-70E740481C1C}">
                           <a14:useLocalDpi xmlns:a14="http://schemas.microsoft.com/office/drawing/2010/main" val="0"/>
@@ -489,7 +526,7 @@
                     </pic:cNvPicPr>
                   </pic:nvPicPr>
                   <pic:blipFill>
-                    <a:blip r:embed="rId12">
+                    <a:blip r:embed="rId13">
                       <a:extLst>
                         <a:ext uri="{28A0092B-C50C-407E-A947-70E740481C1C}">
                           <a14:useLocalDpi xmlns:a14="http://schemas.microsoft.com/office/drawing/2010/main" val="0"/>
@@ -525,13 +562,29 @@
     <w:p/>
     <w:p/>
     <w:p>
-      <w:r>
-        <w:t xml:space="preserve">(gonna ask lecture to clear up what is actually needed </w:t>
-      </w:r>
-    </w:p>
-    <w:p>
-      <w:r>
-        <w:t xml:space="preserve">1. Title: the userstory </w:t>
+      <w:pPr>
+        <w:pStyle w:val="ListParagraph"/>
+        <w:numPr>
+          <w:ilvl w:val="0"/>
+          <w:numId w:val="1"/>
+        </w:numPr>
+      </w:pPr>
+      <w:r>
+        <w:t xml:space="preserve">Title: </w:t>
+      </w:r>
+      <w:r>
+        <w:t>Interactable stairs</w:t>
+      </w:r>
+      <w:r>
+        <w:t xml:space="preserve"> </w:t>
+      </w:r>
+    </w:p>
+    <w:p>
+      <w:pPr>
+        <w:ind w:left="360"/>
+      </w:pPr>
+      <w:r>
+        <w:t>As a User I want to be able to have different scenes to explore in.</w:t>
       </w:r>
     </w:p>
     <w:p>
@@ -539,7 +592,48 @@
         <w:t xml:space="preserve">2. Screenshot of unit test (or UI test automation) code </w:t>
       </w:r>
     </w:p>
-    <w:p/>
+    <w:p>
+      <w:r>
+        <w:rPr>
+          <w:noProof/>
+        </w:rPr>
+        <w:drawing>
+          <wp:inline distT="0" distB="0" distL="0" distR="0" wp14:anchorId="0D04BCBF" wp14:editId="1A6C7921">
+            <wp:extent cx="5731510" cy="3637915"/>
+            <wp:effectExtent l="0" t="0" r="2540" b="635"/>
+            <wp:docPr id="16" name="Picture 16"/>
+            <wp:cNvGraphicFramePr>
+              <a:graphicFrameLocks xmlns:a="http://schemas.openxmlformats.org/drawingml/2006/main" noChangeAspect="1"/>
+            </wp:cNvGraphicFramePr>
+            <a:graphic xmlns:a="http://schemas.openxmlformats.org/drawingml/2006/main">
+              <a:graphicData uri="http://schemas.openxmlformats.org/drawingml/2006/picture">
+                <pic:pic xmlns:pic="http://schemas.openxmlformats.org/drawingml/2006/picture">
+                  <pic:nvPicPr>
+                    <pic:cNvPr id="1" name=""/>
+                    <pic:cNvPicPr/>
+                  </pic:nvPicPr>
+                  <pic:blipFill>
+                    <a:blip r:embed="rId14"/>
+                    <a:stretch>
+                      <a:fillRect/>
+                    </a:stretch>
+                  </pic:blipFill>
+                  <pic:spPr>
+                    <a:xfrm>
+                      <a:off x="0" y="0"/>
+                      <a:ext cx="5731510" cy="3637915"/>
+                    </a:xfrm>
+                    <a:prstGeom prst="rect">
+                      <a:avLst/>
+                    </a:prstGeom>
+                  </pic:spPr>
+                </pic:pic>
+              </a:graphicData>
+            </a:graphic>
+          </wp:inline>
+        </w:drawing>
+      </w:r>
+    </w:p>
     <w:p>
       <w:r>
         <w:t xml:space="preserve">3. Screenshot of test fail in the testing framework </w:t>
@@ -547,15 +641,141 @@
     </w:p>
     <w:p>
       <w:r>
+        <w:rPr>
+          <w:noProof/>
+        </w:rPr>
+        <w:drawing>
+          <wp:inline distT="0" distB="0" distL="0" distR="0" wp14:anchorId="27FA9331" wp14:editId="49C473EE">
+            <wp:extent cx="5731510" cy="2505710"/>
+            <wp:effectExtent l="0" t="0" r="2540" b="8890"/>
+            <wp:docPr id="17" name="Picture 17"/>
+            <wp:cNvGraphicFramePr>
+              <a:graphicFrameLocks xmlns:a="http://schemas.openxmlformats.org/drawingml/2006/main" noChangeAspect="1"/>
+            </wp:cNvGraphicFramePr>
+            <a:graphic xmlns:a="http://schemas.openxmlformats.org/drawingml/2006/main">
+              <a:graphicData uri="http://schemas.openxmlformats.org/drawingml/2006/picture">
+                <pic:pic xmlns:pic="http://schemas.openxmlformats.org/drawingml/2006/picture">
+                  <pic:nvPicPr>
+                    <pic:cNvPr id="1" name=""/>
+                    <pic:cNvPicPr/>
+                  </pic:nvPicPr>
+                  <pic:blipFill>
+                    <a:blip r:embed="rId15"/>
+                    <a:stretch>
+                      <a:fillRect/>
+                    </a:stretch>
+                  </pic:blipFill>
+                  <pic:spPr>
+                    <a:xfrm>
+                      <a:off x="0" y="0"/>
+                      <a:ext cx="5731510" cy="2505710"/>
+                    </a:xfrm>
+                    <a:prstGeom prst="rect">
+                      <a:avLst/>
+                    </a:prstGeom>
+                  </pic:spPr>
+                </pic:pic>
+              </a:graphicData>
+            </a:graphic>
+          </wp:inline>
+        </w:drawing>
+      </w:r>
+    </w:p>
+    <w:p>
+      <w:r>
         <w:t xml:space="preserve">4. Screenshot of the code to pass the test </w:t>
       </w:r>
     </w:p>
     <w:p>
       <w:r>
+        <w:rPr>
+          <w:noProof/>
+        </w:rPr>
+        <w:lastRenderedPageBreak/>
+        <w:drawing>
+          <wp:inline distT="0" distB="0" distL="0" distR="0" wp14:anchorId="29293098" wp14:editId="20A6EE21">
+            <wp:extent cx="5731510" cy="3637915"/>
+            <wp:effectExtent l="0" t="0" r="2540" b="635"/>
+            <wp:docPr id="15" name="Picture 15"/>
+            <wp:cNvGraphicFramePr>
+              <a:graphicFrameLocks xmlns:a="http://schemas.openxmlformats.org/drawingml/2006/main" noChangeAspect="1"/>
+            </wp:cNvGraphicFramePr>
+            <a:graphic xmlns:a="http://schemas.openxmlformats.org/drawingml/2006/main">
+              <a:graphicData uri="http://schemas.openxmlformats.org/drawingml/2006/picture">
+                <pic:pic xmlns:pic="http://schemas.openxmlformats.org/drawingml/2006/picture">
+                  <pic:nvPicPr>
+                    <pic:cNvPr id="1" name=""/>
+                    <pic:cNvPicPr/>
+                  </pic:nvPicPr>
+                  <pic:blipFill>
+                    <a:blip r:embed="rId14"/>
+                    <a:stretch>
+                      <a:fillRect/>
+                    </a:stretch>
+                  </pic:blipFill>
+                  <pic:spPr>
+                    <a:xfrm>
+                      <a:off x="0" y="0"/>
+                      <a:ext cx="5731510" cy="3637915"/>
+                    </a:xfrm>
+                    <a:prstGeom prst="rect">
+                      <a:avLst/>
+                    </a:prstGeom>
+                  </pic:spPr>
+                </pic:pic>
+              </a:graphicData>
+            </a:graphic>
+          </wp:inline>
+        </w:drawing>
+      </w:r>
+    </w:p>
+    <w:p>
+      <w:r>
         <w:t>5. Screenshot of test passing in the testing framework</w:t>
       </w:r>
     </w:p>
-    <w:p/>
+    <w:p>
+      <w:r>
+        <w:rPr>
+          <w:noProof/>
+        </w:rPr>
+        <w:drawing>
+          <wp:inline distT="0" distB="0" distL="0" distR="0" wp14:anchorId="430038C7" wp14:editId="7A8EF48B">
+            <wp:extent cx="3486150" cy="3000375"/>
+            <wp:effectExtent l="0" t="0" r="0" b="9525"/>
+            <wp:docPr id="14" name="Picture 14"/>
+            <wp:cNvGraphicFramePr>
+              <a:graphicFrameLocks xmlns:a="http://schemas.openxmlformats.org/drawingml/2006/main" noChangeAspect="1"/>
+            </wp:cNvGraphicFramePr>
+            <a:graphic xmlns:a="http://schemas.openxmlformats.org/drawingml/2006/main">
+              <a:graphicData uri="http://schemas.openxmlformats.org/drawingml/2006/picture">
+                <pic:pic xmlns:pic="http://schemas.openxmlformats.org/drawingml/2006/picture">
+                  <pic:nvPicPr>
+                    <pic:cNvPr id="1" name=""/>
+                    <pic:cNvPicPr/>
+                  </pic:nvPicPr>
+                  <pic:blipFill>
+                    <a:blip r:embed="rId16"/>
+                    <a:stretch>
+                      <a:fillRect/>
+                    </a:stretch>
+                  </pic:blipFill>
+                  <pic:spPr>
+                    <a:xfrm>
+                      <a:off x="0" y="0"/>
+                      <a:ext cx="3486150" cy="3000375"/>
+                    </a:xfrm>
+                    <a:prstGeom prst="rect">
+                      <a:avLst/>
+                    </a:prstGeom>
+                  </pic:spPr>
+                </pic:pic>
+              </a:graphicData>
+            </a:graphic>
+          </wp:inline>
+        </w:drawing>
+      </w:r>
+    </w:p>
     <w:sectPr>
       <w:pgSz w:w="11906" w:h="16838"/>
       <w:pgMar w:top="1440" w:right="1440" w:bottom="1440" w:left="1440" w:header="708" w:footer="708" w:gutter="0"/>
@@ -564,6 +784,103 @@
     </w:sectPr>
   </w:body>
 </w:document>
+</file>
+
+<file path=word/numbering.xml><?xml version="1.0" encoding="utf-8"?>
+<w:numbering xmlns:wpc="http://schemas.microsoft.com/office/word/2010/wordprocessingCanvas" xmlns:cx="http://schemas.microsoft.com/office/drawing/2014/chartex" xmlns:cx1="http://schemas.microsoft.com/office/drawing/2015/9/8/chartex" xmlns:cx2="http://schemas.microsoft.com/office/drawing/2015/10/21/chartex" xmlns:cx3="http://schemas.microsoft.com/office/drawing/2016/5/9/chartex" xmlns:cx4="http://schemas.microsoft.com/office/drawing/2016/5/10/chartex" xmlns:cx5="http://schemas.microsoft.com/office/drawing/2016/5/11/chartex" xmlns:cx6="http://schemas.microsoft.com/office/drawing/2016/5/12/chartex" xmlns:cx7="http://schemas.microsoft.com/office/drawing/2016/5/13/chartex" xmlns:cx8="http://schemas.microsoft.com/office/drawing/2016/5/14/chartex" xmlns:mc="http://schemas.openxmlformats.org/markup-compatibility/2006" xmlns:aink="http://schemas.microsoft.com/office/drawing/2016/ink" xmlns:am3d="http://schemas.microsoft.com/office/drawing/2017/model3d" xmlns:o="urn:schemas-microsoft-com:office:office" xmlns:r="http://schemas.openxmlformats.org/officeDocument/2006/relationships" xmlns:m="http://schemas.openxmlformats.org/officeDocument/2006/math" xmlns:v="urn:schemas-microsoft-com:vml" xmlns:wp14="http://schemas.microsoft.com/office/word/2010/wordprocessingDrawing" xmlns:wp="http://schemas.openxmlformats.org/drawingml/2006/wordprocessingDrawing" xmlns:w10="urn:schemas-microsoft-com:office:word" xmlns:w="http://schemas.openxmlformats.org/wordprocessingml/2006/main" xmlns:w14="http://schemas.microsoft.com/office/word/2010/wordml" xmlns:w15="http://schemas.microsoft.com/office/word/2012/wordml" xmlns:w16cex="http://schemas.microsoft.com/office/word/2018/wordml/cex" xmlns:w16cid="http://schemas.microsoft.com/office/word/2016/wordml/cid" xmlns:w16="http://schemas.microsoft.com/office/word/2018/wordml" xmlns:w16se="http://schemas.microsoft.com/office/word/2015/wordml/symex" xmlns:wpg="http://schemas.microsoft.com/office/word/2010/wordprocessingGroup" xmlns:wpi="http://schemas.microsoft.com/office/word/2010/wordprocessingInk" xmlns:wne="http://schemas.microsoft.com/office/word/2006/wordml" xmlns:wps="http://schemas.microsoft.com/office/word/2010/wordprocessingShape" mc:Ignorable="w14 w15 w16se w16cid w16 w16cex wp14">
+  <w:abstractNum w:abstractNumId="0" w15:restartNumberingAfterBreak="0">
+    <w:nsid w:val="2F894B6F"/>
+    <w:multiLevelType w:val="hybridMultilevel"/>
+    <w:tmpl w:val="7964876A"/>
+    <w:lvl w:ilvl="0" w:tplc="1409000F">
+      <w:start w:val="1"/>
+      <w:numFmt w:val="decimal"/>
+      <w:lvlText w:val="%1."/>
+      <w:lvlJc w:val="left"/>
+      <w:pPr>
+        <w:ind w:left="720" w:hanging="360"/>
+      </w:pPr>
+      <w:rPr>
+        <w:rFonts w:hint="default"/>
+      </w:rPr>
+    </w:lvl>
+    <w:lvl w:ilvl="1" w:tplc="14090019" w:tentative="1">
+      <w:start w:val="1"/>
+      <w:numFmt w:val="lowerLetter"/>
+      <w:lvlText w:val="%2."/>
+      <w:lvlJc w:val="left"/>
+      <w:pPr>
+        <w:ind w:left="1440" w:hanging="360"/>
+      </w:pPr>
+    </w:lvl>
+    <w:lvl w:ilvl="2" w:tplc="1409001B" w:tentative="1">
+      <w:start w:val="1"/>
+      <w:numFmt w:val="lowerRoman"/>
+      <w:lvlText w:val="%3."/>
+      <w:lvlJc w:val="right"/>
+      <w:pPr>
+        <w:ind w:left="2160" w:hanging="180"/>
+      </w:pPr>
+    </w:lvl>
+    <w:lvl w:ilvl="3" w:tplc="1409000F" w:tentative="1">
+      <w:start w:val="1"/>
+      <w:numFmt w:val="decimal"/>
+      <w:lvlText w:val="%4."/>
+      <w:lvlJc w:val="left"/>
+      <w:pPr>
+        <w:ind w:left="2880" w:hanging="360"/>
+      </w:pPr>
+    </w:lvl>
+    <w:lvl w:ilvl="4" w:tplc="14090019" w:tentative="1">
+      <w:start w:val="1"/>
+      <w:numFmt w:val="lowerLetter"/>
+      <w:lvlText w:val="%5."/>
+      <w:lvlJc w:val="left"/>
+      <w:pPr>
+        <w:ind w:left="3600" w:hanging="360"/>
+      </w:pPr>
+    </w:lvl>
+    <w:lvl w:ilvl="5" w:tplc="1409001B" w:tentative="1">
+      <w:start w:val="1"/>
+      <w:numFmt w:val="lowerRoman"/>
+      <w:lvlText w:val="%6."/>
+      <w:lvlJc w:val="right"/>
+      <w:pPr>
+        <w:ind w:left="4320" w:hanging="180"/>
+      </w:pPr>
+    </w:lvl>
+    <w:lvl w:ilvl="6" w:tplc="1409000F" w:tentative="1">
+      <w:start w:val="1"/>
+      <w:numFmt w:val="decimal"/>
+      <w:lvlText w:val="%7."/>
+      <w:lvlJc w:val="left"/>
+      <w:pPr>
+        <w:ind w:left="5040" w:hanging="360"/>
+      </w:pPr>
+    </w:lvl>
+    <w:lvl w:ilvl="7" w:tplc="14090019" w:tentative="1">
+      <w:start w:val="1"/>
+      <w:numFmt w:val="lowerLetter"/>
+      <w:lvlText w:val="%8."/>
+      <w:lvlJc w:val="left"/>
+      <w:pPr>
+        <w:ind w:left="5760" w:hanging="360"/>
+      </w:pPr>
+    </w:lvl>
+    <w:lvl w:ilvl="8" w:tplc="1409001B" w:tentative="1">
+      <w:start w:val="1"/>
+      <w:numFmt w:val="lowerRoman"/>
+      <w:lvlText w:val="%9."/>
+      <w:lvlJc w:val="right"/>
+      <w:pPr>
+        <w:ind w:left="6480" w:hanging="180"/>
+      </w:pPr>
+    </w:lvl>
+  </w:abstractNum>
+  <w:num w:numId="1">
+    <w:abstractNumId w:val="0"/>
+  </w:num>
+</w:numbering>
 </file>
 
 <file path=word/styles.xml><?xml version="1.0" encoding="utf-8"?>

</xml_diff>

<commit_message>
WalkScript updated with no bug, testscripts up
</commit_message>
<xml_diff>
--- a/UnitTesting.docx
+++ b/UnitTesting.docx
@@ -776,6 +776,325 @@
         </w:drawing>
       </w:r>
     </w:p>
+    <w:p/>
+    <w:p/>
+    <w:p/>
+    <w:p/>
+    <w:p/>
+    <w:p/>
+    <w:p>
+      <w:pPr>
+        <w:pStyle w:val="ListParagraph"/>
+        <w:numPr>
+          <w:ilvl w:val="0"/>
+          <w:numId w:val="2"/>
+        </w:numPr>
+      </w:pPr>
+      <w:r>
+        <w:lastRenderedPageBreak/>
+        <w:t xml:space="preserve">Title:  The </w:t>
+      </w:r>
+      <w:proofErr w:type="spellStart"/>
+      <w:r>
+        <w:t>userstory</w:t>
+      </w:r>
+      <w:proofErr w:type="spellEnd"/>
+      <w:r>
+        <w:t xml:space="preserve">: </w:t>
+      </w:r>
+    </w:p>
+    <w:p>
+      <w:pPr>
+        <w:pStyle w:val="ListParagraph"/>
+      </w:pPr>
+      <w:r>
+        <w:t xml:space="preserve">As a user I want to see my character turn which ever way I am facing so that it is more immersive, and I know where I am walking. </w:t>
+      </w:r>
+    </w:p>
+    <w:p>
+      <w:pPr>
+        <w:pStyle w:val="ListParagraph"/>
+      </w:pPr>
+    </w:p>
+    <w:p>
+      <w:pPr>
+        <w:pStyle w:val="ListParagraph"/>
+        <w:numPr>
+          <w:ilvl w:val="0"/>
+          <w:numId w:val="2"/>
+        </w:numPr>
+      </w:pPr>
+      <w:r>
+        <w:t>Screenshot of unit test (or UI test automation) code</w:t>
+      </w:r>
+    </w:p>
+    <w:p>
+      <w:pPr>
+        <w:pStyle w:val="ListParagraph"/>
+      </w:pPr>
+      <w:r>
+        <w:rPr>
+          <w:noProof/>
+        </w:rPr>
+        <w:drawing>
+          <wp:inline distT="0" distB="0" distL="0" distR="0" wp14:anchorId="5C2862F3" wp14:editId="74B7BE34">
+            <wp:extent cx="5731510" cy="4040505"/>
+            <wp:effectExtent l="0" t="0" r="2540" b="0"/>
+            <wp:docPr id="8" name="Picture 8"/>
+            <wp:cNvGraphicFramePr>
+              <a:graphicFrameLocks xmlns:a="http://schemas.openxmlformats.org/drawingml/2006/main" noChangeAspect="1"/>
+            </wp:cNvGraphicFramePr>
+            <a:graphic xmlns:a="http://schemas.openxmlformats.org/drawingml/2006/main">
+              <a:graphicData uri="http://schemas.openxmlformats.org/drawingml/2006/picture">
+                <pic:pic xmlns:pic="http://schemas.openxmlformats.org/drawingml/2006/picture">
+                  <pic:nvPicPr>
+                    <pic:cNvPr id="1" name=""/>
+                    <pic:cNvPicPr/>
+                  </pic:nvPicPr>
+                  <pic:blipFill>
+                    <a:blip r:embed="rId17"/>
+                    <a:stretch>
+                      <a:fillRect/>
+                    </a:stretch>
+                  </pic:blipFill>
+                  <pic:spPr>
+                    <a:xfrm>
+                      <a:off x="0" y="0"/>
+                      <a:ext cx="5731510" cy="4040505"/>
+                    </a:xfrm>
+                    <a:prstGeom prst="rect">
+                      <a:avLst/>
+                    </a:prstGeom>
+                  </pic:spPr>
+                </pic:pic>
+              </a:graphicData>
+            </a:graphic>
+          </wp:inline>
+        </w:drawing>
+      </w:r>
+    </w:p>
+    <w:p>
+      <w:pPr>
+        <w:pStyle w:val="ListParagraph"/>
+        <w:numPr>
+          <w:ilvl w:val="0"/>
+          <w:numId w:val="2"/>
+        </w:numPr>
+      </w:pPr>
+      <w:r>
+        <w:t>Screenshot of test fail in the testing framework</w:t>
+      </w:r>
+    </w:p>
+    <w:p>
+      <w:pPr>
+        <w:pStyle w:val="ListParagraph"/>
+      </w:pPr>
+      <w:r>
+        <w:rPr>
+          <w:noProof/>
+        </w:rPr>
+        <w:drawing>
+          <wp:inline distT="0" distB="0" distL="0" distR="0" wp14:anchorId="63F88BB9" wp14:editId="51151C3C">
+            <wp:extent cx="3143250" cy="3448050"/>
+            <wp:effectExtent l="0" t="0" r="0" b="0"/>
+            <wp:docPr id="12" name="Picture 12"/>
+            <wp:cNvGraphicFramePr>
+              <a:graphicFrameLocks xmlns:a="http://schemas.openxmlformats.org/drawingml/2006/main" noChangeAspect="1"/>
+            </wp:cNvGraphicFramePr>
+            <a:graphic xmlns:a="http://schemas.openxmlformats.org/drawingml/2006/main">
+              <a:graphicData uri="http://schemas.openxmlformats.org/drawingml/2006/picture">
+                <pic:pic xmlns:pic="http://schemas.openxmlformats.org/drawingml/2006/picture">
+                  <pic:nvPicPr>
+                    <pic:cNvPr id="1" name=""/>
+                    <pic:cNvPicPr/>
+                  </pic:nvPicPr>
+                  <pic:blipFill>
+                    <a:blip r:embed="rId18"/>
+                    <a:stretch>
+                      <a:fillRect/>
+                    </a:stretch>
+                  </pic:blipFill>
+                  <pic:spPr>
+                    <a:xfrm>
+                      <a:off x="0" y="0"/>
+                      <a:ext cx="3143250" cy="3448050"/>
+                    </a:xfrm>
+                    <a:prstGeom prst="rect">
+                      <a:avLst/>
+                    </a:prstGeom>
+                  </pic:spPr>
+                </pic:pic>
+              </a:graphicData>
+            </a:graphic>
+          </wp:inline>
+        </w:drawing>
+      </w:r>
+    </w:p>
+    <w:p>
+      <w:pPr>
+        <w:pStyle w:val="ListParagraph"/>
+      </w:pPr>
+    </w:p>
+    <w:p>
+      <w:pPr>
+        <w:pStyle w:val="ListParagraph"/>
+        <w:numPr>
+          <w:ilvl w:val="0"/>
+          <w:numId w:val="2"/>
+        </w:numPr>
+      </w:pPr>
+      <w:r>
+        <w:lastRenderedPageBreak/>
+        <w:t>Screenshot of the code to pass the test</w:t>
+      </w:r>
+    </w:p>
+    <w:p>
+      <w:r>
+        <w:rPr>
+          <w:noProof/>
+        </w:rPr>
+        <w:drawing>
+          <wp:inline distT="0" distB="0" distL="0" distR="0" wp14:anchorId="395AD1DA" wp14:editId="7D345E66">
+            <wp:extent cx="5731510" cy="5969635"/>
+            <wp:effectExtent l="0" t="0" r="2540" b="0"/>
+            <wp:docPr id="13" name="Picture 13"/>
+            <wp:cNvGraphicFramePr>
+              <a:graphicFrameLocks xmlns:a="http://schemas.openxmlformats.org/drawingml/2006/main" noChangeAspect="1"/>
+            </wp:cNvGraphicFramePr>
+            <a:graphic xmlns:a="http://schemas.openxmlformats.org/drawingml/2006/main">
+              <a:graphicData uri="http://schemas.openxmlformats.org/drawingml/2006/picture">
+                <pic:pic xmlns:pic="http://schemas.openxmlformats.org/drawingml/2006/picture">
+                  <pic:nvPicPr>
+                    <pic:cNvPr id="1" name=""/>
+                    <pic:cNvPicPr/>
+                  </pic:nvPicPr>
+                  <pic:blipFill>
+                    <a:blip r:embed="rId19"/>
+                    <a:stretch>
+                      <a:fillRect/>
+                    </a:stretch>
+                  </pic:blipFill>
+                  <pic:spPr>
+                    <a:xfrm>
+                      <a:off x="0" y="0"/>
+                      <a:ext cx="5731510" cy="5969635"/>
+                    </a:xfrm>
+                    <a:prstGeom prst="rect">
+                      <a:avLst/>
+                    </a:prstGeom>
+                  </pic:spPr>
+                </pic:pic>
+              </a:graphicData>
+            </a:graphic>
+          </wp:inline>
+        </w:drawing>
+      </w:r>
+    </w:p>
+    <w:p>
+      <w:r>
+        <w:rPr>
+          <w:noProof/>
+        </w:rPr>
+        <w:drawing>
+          <wp:inline distT="0" distB="0" distL="0" distR="0" wp14:anchorId="570EA4D4" wp14:editId="67D63B35">
+            <wp:extent cx="3295650" cy="1695450"/>
+            <wp:effectExtent l="0" t="0" r="0" b="0"/>
+            <wp:docPr id="18" name="Picture 18"/>
+            <wp:cNvGraphicFramePr>
+              <a:graphicFrameLocks xmlns:a="http://schemas.openxmlformats.org/drawingml/2006/main" noChangeAspect="1"/>
+            </wp:cNvGraphicFramePr>
+            <a:graphic xmlns:a="http://schemas.openxmlformats.org/drawingml/2006/main">
+              <a:graphicData uri="http://schemas.openxmlformats.org/drawingml/2006/picture">
+                <pic:pic xmlns:pic="http://schemas.openxmlformats.org/drawingml/2006/picture">
+                  <pic:nvPicPr>
+                    <pic:cNvPr id="1" name=""/>
+                    <pic:cNvPicPr/>
+                  </pic:nvPicPr>
+                  <pic:blipFill>
+                    <a:blip r:embed="rId20"/>
+                    <a:stretch>
+                      <a:fillRect/>
+                    </a:stretch>
+                  </pic:blipFill>
+                  <pic:spPr>
+                    <a:xfrm>
+                      <a:off x="0" y="0"/>
+                      <a:ext cx="3295650" cy="1695450"/>
+                    </a:xfrm>
+                    <a:prstGeom prst="rect">
+                      <a:avLst/>
+                    </a:prstGeom>
+                  </pic:spPr>
+                </pic:pic>
+              </a:graphicData>
+            </a:graphic>
+          </wp:inline>
+        </w:drawing>
+      </w:r>
+    </w:p>
+    <w:p>
+      <w:r>
+        <w:rPr>
+          <w:noProof/>
+        </w:rPr>
+        <w:lastRenderedPageBreak/>
+        <w:drawing>
+          <wp:inline distT="0" distB="0" distL="0" distR="0" wp14:anchorId="62EE9B2F" wp14:editId="76C43555">
+            <wp:extent cx="3152775" cy="3181350"/>
+            <wp:effectExtent l="0" t="0" r="9525" b="0"/>
+            <wp:docPr id="19" name="Picture 19"/>
+            <wp:cNvGraphicFramePr>
+              <a:graphicFrameLocks xmlns:a="http://schemas.openxmlformats.org/drawingml/2006/main" noChangeAspect="1"/>
+            </wp:cNvGraphicFramePr>
+            <a:graphic xmlns:a="http://schemas.openxmlformats.org/drawingml/2006/main">
+              <a:graphicData uri="http://schemas.openxmlformats.org/drawingml/2006/picture">
+                <pic:pic xmlns:pic="http://schemas.openxmlformats.org/drawingml/2006/picture">
+                  <pic:nvPicPr>
+                    <pic:cNvPr id="1" name=""/>
+                    <pic:cNvPicPr/>
+                  </pic:nvPicPr>
+                  <pic:blipFill>
+                    <a:blip r:embed="rId21"/>
+                    <a:stretch>
+                      <a:fillRect/>
+                    </a:stretch>
+                  </pic:blipFill>
+                  <pic:spPr>
+                    <a:xfrm>
+                      <a:off x="0" y="0"/>
+                      <a:ext cx="3152775" cy="3181350"/>
+                    </a:xfrm>
+                    <a:prstGeom prst="rect">
+                      <a:avLst/>
+                    </a:prstGeom>
+                  </pic:spPr>
+                </pic:pic>
+              </a:graphicData>
+            </a:graphic>
+          </wp:inline>
+        </w:drawing>
+      </w:r>
+    </w:p>
+    <w:p>
+      <w:proofErr w:type="gramStart"/>
+      <w:r>
+        <w:t>Unfortunately</w:t>
+      </w:r>
+      <w:proofErr w:type="gramEnd"/>
+      <w:r>
+        <w:t xml:space="preserve"> Shelby has ran out of time to fix the problem as she saved her code without saving before and did not manage to rewrite her test on time. </w:t>
+      </w:r>
+    </w:p>
+    <w:p>
+      <w:r>
+        <w:t>If there should be any deduction on point for this, please deduct from my (Shelby) individual point please since this was my mistake.</w:t>
+      </w:r>
+    </w:p>
+    <w:p>
+      <w:r>
+        <w:t>Thank you.</w:t>
+      </w:r>
+    </w:p>
     <w:sectPr>
       <w:pgSz w:w="11906" w:h="16838"/>
       <w:pgMar w:top="1440" w:right="1440" w:bottom="1440" w:left="1440" w:header="708" w:footer="708" w:gutter="0"/>
@@ -789,9 +1108,9 @@
 <file path=word/numbering.xml><?xml version="1.0" encoding="utf-8"?>
 <w:numbering xmlns:wpc="http://schemas.microsoft.com/office/word/2010/wordprocessingCanvas" xmlns:cx="http://schemas.microsoft.com/office/drawing/2014/chartex" xmlns:cx1="http://schemas.microsoft.com/office/drawing/2015/9/8/chartex" xmlns:cx2="http://schemas.microsoft.com/office/drawing/2015/10/21/chartex" xmlns:cx3="http://schemas.microsoft.com/office/drawing/2016/5/9/chartex" xmlns:cx4="http://schemas.microsoft.com/office/drawing/2016/5/10/chartex" xmlns:cx5="http://schemas.microsoft.com/office/drawing/2016/5/11/chartex" xmlns:cx6="http://schemas.microsoft.com/office/drawing/2016/5/12/chartex" xmlns:cx7="http://schemas.microsoft.com/office/drawing/2016/5/13/chartex" xmlns:cx8="http://schemas.microsoft.com/office/drawing/2016/5/14/chartex" xmlns:mc="http://schemas.openxmlformats.org/markup-compatibility/2006" xmlns:aink="http://schemas.microsoft.com/office/drawing/2016/ink" xmlns:am3d="http://schemas.microsoft.com/office/drawing/2017/model3d" xmlns:o="urn:schemas-microsoft-com:office:office" xmlns:r="http://schemas.openxmlformats.org/officeDocument/2006/relationships" xmlns:m="http://schemas.openxmlformats.org/officeDocument/2006/math" xmlns:v="urn:schemas-microsoft-com:vml" xmlns:wp14="http://schemas.microsoft.com/office/word/2010/wordprocessingDrawing" xmlns:wp="http://schemas.openxmlformats.org/drawingml/2006/wordprocessingDrawing" xmlns:w10="urn:schemas-microsoft-com:office:word" xmlns:w="http://schemas.openxmlformats.org/wordprocessingml/2006/main" xmlns:w14="http://schemas.microsoft.com/office/word/2010/wordml" xmlns:w15="http://schemas.microsoft.com/office/word/2012/wordml" xmlns:w16cex="http://schemas.microsoft.com/office/word/2018/wordml/cex" xmlns:w16cid="http://schemas.microsoft.com/office/word/2016/wordml/cid" xmlns:w16="http://schemas.microsoft.com/office/word/2018/wordml" xmlns:w16se="http://schemas.microsoft.com/office/word/2015/wordml/symex" xmlns:wpg="http://schemas.microsoft.com/office/word/2010/wordprocessingGroup" xmlns:wpi="http://schemas.microsoft.com/office/word/2010/wordprocessingInk" xmlns:wne="http://schemas.microsoft.com/office/word/2006/wordml" xmlns:wps="http://schemas.microsoft.com/office/word/2010/wordprocessingShape" mc:Ignorable="w14 w15 w16se w16cid w16 w16cex wp14">
   <w:abstractNum w:abstractNumId="0" w15:restartNumberingAfterBreak="0">
-    <w:nsid w:val="2F894B6F"/>
+    <w:nsid w:val="20D67413"/>
     <w:multiLevelType w:val="hybridMultilevel"/>
-    <w:tmpl w:val="7964876A"/>
+    <w:tmpl w:val="C540CE26"/>
     <w:lvl w:ilvl="0" w:tplc="1409000F">
       <w:start w:val="1"/>
       <w:numFmt w:val="decimal"/>
@@ -877,7 +1196,99 @@
       </w:pPr>
     </w:lvl>
   </w:abstractNum>
+  <w:abstractNum w:abstractNumId="1" w15:restartNumberingAfterBreak="0">
+    <w:nsid w:val="2F894B6F"/>
+    <w:multiLevelType w:val="hybridMultilevel"/>
+    <w:tmpl w:val="7964876A"/>
+    <w:lvl w:ilvl="0" w:tplc="1409000F">
+      <w:start w:val="1"/>
+      <w:numFmt w:val="decimal"/>
+      <w:lvlText w:val="%1."/>
+      <w:lvlJc w:val="left"/>
+      <w:pPr>
+        <w:ind w:left="720" w:hanging="360"/>
+      </w:pPr>
+      <w:rPr>
+        <w:rFonts w:hint="default"/>
+      </w:rPr>
+    </w:lvl>
+    <w:lvl w:ilvl="1" w:tplc="14090019" w:tentative="1">
+      <w:start w:val="1"/>
+      <w:numFmt w:val="lowerLetter"/>
+      <w:lvlText w:val="%2."/>
+      <w:lvlJc w:val="left"/>
+      <w:pPr>
+        <w:ind w:left="1440" w:hanging="360"/>
+      </w:pPr>
+    </w:lvl>
+    <w:lvl w:ilvl="2" w:tplc="1409001B" w:tentative="1">
+      <w:start w:val="1"/>
+      <w:numFmt w:val="lowerRoman"/>
+      <w:lvlText w:val="%3."/>
+      <w:lvlJc w:val="right"/>
+      <w:pPr>
+        <w:ind w:left="2160" w:hanging="180"/>
+      </w:pPr>
+    </w:lvl>
+    <w:lvl w:ilvl="3" w:tplc="1409000F" w:tentative="1">
+      <w:start w:val="1"/>
+      <w:numFmt w:val="decimal"/>
+      <w:lvlText w:val="%4."/>
+      <w:lvlJc w:val="left"/>
+      <w:pPr>
+        <w:ind w:left="2880" w:hanging="360"/>
+      </w:pPr>
+    </w:lvl>
+    <w:lvl w:ilvl="4" w:tplc="14090019" w:tentative="1">
+      <w:start w:val="1"/>
+      <w:numFmt w:val="lowerLetter"/>
+      <w:lvlText w:val="%5."/>
+      <w:lvlJc w:val="left"/>
+      <w:pPr>
+        <w:ind w:left="3600" w:hanging="360"/>
+      </w:pPr>
+    </w:lvl>
+    <w:lvl w:ilvl="5" w:tplc="1409001B" w:tentative="1">
+      <w:start w:val="1"/>
+      <w:numFmt w:val="lowerRoman"/>
+      <w:lvlText w:val="%6."/>
+      <w:lvlJc w:val="right"/>
+      <w:pPr>
+        <w:ind w:left="4320" w:hanging="180"/>
+      </w:pPr>
+    </w:lvl>
+    <w:lvl w:ilvl="6" w:tplc="1409000F" w:tentative="1">
+      <w:start w:val="1"/>
+      <w:numFmt w:val="decimal"/>
+      <w:lvlText w:val="%7."/>
+      <w:lvlJc w:val="left"/>
+      <w:pPr>
+        <w:ind w:left="5040" w:hanging="360"/>
+      </w:pPr>
+    </w:lvl>
+    <w:lvl w:ilvl="7" w:tplc="14090019" w:tentative="1">
+      <w:start w:val="1"/>
+      <w:numFmt w:val="lowerLetter"/>
+      <w:lvlText w:val="%8."/>
+      <w:lvlJc w:val="left"/>
+      <w:pPr>
+        <w:ind w:left="5760" w:hanging="360"/>
+      </w:pPr>
+    </w:lvl>
+    <w:lvl w:ilvl="8" w:tplc="1409001B" w:tentative="1">
+      <w:start w:val="1"/>
+      <w:numFmt w:val="lowerRoman"/>
+      <w:lvlText w:val="%9."/>
+      <w:lvlJc w:val="right"/>
+      <w:pPr>
+        <w:ind w:left="6480" w:hanging="180"/>
+      </w:pPr>
+    </w:lvl>
+  </w:abstractNum>
   <w:num w:numId="1">
+    <w:abstractNumId w:val="1"/>
+  </w:num>
+  <w:num w:numId="2">
     <w:abstractNumId w:val="0"/>
   </w:num>
 </w:numbering>

</xml_diff>

<commit_message>
Door Test and Unit testing
</commit_message>
<xml_diff>
--- a/UnitTesting.docx
+++ b/UnitTesting.docx
@@ -1,6 +1,6 @@
 
 <file path=word/document.xml><?xml version="1.0" encoding="utf-8"?>
-<w:document xmlns:wpc="http://schemas.microsoft.com/office/word/2010/wordprocessingCanvas" xmlns:cx="http://schemas.microsoft.com/office/drawing/2014/chartex" xmlns:cx1="http://schemas.microsoft.com/office/drawing/2015/9/8/chartex" xmlns:cx2="http://schemas.microsoft.com/office/drawing/2015/10/21/chartex" xmlns:cx3="http://schemas.microsoft.com/office/drawing/2016/5/9/chartex" xmlns:cx4="http://schemas.microsoft.com/office/drawing/2016/5/10/chartex" xmlns:cx5="http://schemas.microsoft.com/office/drawing/2016/5/11/chartex" xmlns:cx6="http://schemas.microsoft.com/office/drawing/2016/5/12/chartex" xmlns:cx7="http://schemas.microsoft.com/office/drawing/2016/5/13/chartex" xmlns:cx8="http://schemas.microsoft.com/office/drawing/2016/5/14/chartex" xmlns:mc="http://schemas.openxmlformats.org/markup-compatibility/2006" xmlns:aink="http://schemas.microsoft.com/office/drawing/2016/ink" xmlns:am3d="http://schemas.microsoft.com/office/drawing/2017/model3d" xmlns:o="urn:schemas-microsoft-com:office:office" xmlns:r="http://schemas.openxmlformats.org/officeDocument/2006/relationships" xmlns:m="http://schemas.openxmlformats.org/officeDocument/2006/math" xmlns:v="urn:schemas-microsoft-com:vml" xmlns:wp14="http://schemas.microsoft.com/office/word/2010/wordprocessingDrawing" xmlns:wp="http://schemas.openxmlformats.org/drawingml/2006/wordprocessingDrawing" xmlns:w10="urn:schemas-microsoft-com:office:word" xmlns:w="http://schemas.openxmlformats.org/wordprocessingml/2006/main" xmlns:w14="http://schemas.microsoft.com/office/word/2010/wordml" xmlns:w15="http://schemas.microsoft.com/office/word/2012/wordml" xmlns:w16cex="http://schemas.microsoft.com/office/word/2018/wordml/cex" xmlns:w16cid="http://schemas.microsoft.com/office/word/2016/wordml/cid" xmlns:w16="http://schemas.microsoft.com/office/word/2018/wordml" xmlns:w16se="http://schemas.microsoft.com/office/word/2015/wordml/symex" xmlns:wpg="http://schemas.microsoft.com/office/word/2010/wordprocessingGroup" xmlns:wpi="http://schemas.microsoft.com/office/word/2010/wordprocessingInk" xmlns:wne="http://schemas.microsoft.com/office/word/2006/wordml" xmlns:wps="http://schemas.microsoft.com/office/word/2010/wordprocessingShape" mc:Ignorable="w14 w15 w16se w16cid w16 w16cex wp14">
+<w:document xmlns:wpc="http://schemas.microsoft.com/office/word/2010/wordprocessingCanvas" xmlns:cx="http://schemas.microsoft.com/office/drawing/2014/chartex" xmlns:cx1="http://schemas.microsoft.com/office/drawing/2015/9/8/chartex" xmlns:cx2="http://schemas.microsoft.com/office/drawing/2015/10/21/chartex" xmlns:cx3="http://schemas.microsoft.com/office/drawing/2016/5/9/chartex" xmlns:cx4="http://schemas.microsoft.com/office/drawing/2016/5/10/chartex" xmlns:cx5="http://schemas.microsoft.com/office/drawing/2016/5/11/chartex" xmlns:cx6="http://schemas.microsoft.com/office/drawing/2016/5/12/chartex" xmlns:cx7="http://schemas.microsoft.com/office/drawing/2016/5/13/chartex" xmlns:cx8="http://schemas.microsoft.com/office/drawing/2016/5/14/chartex" xmlns:mc="http://schemas.openxmlformats.org/markup-compatibility/2006" xmlns:aink="http://schemas.microsoft.com/office/drawing/2016/ink" xmlns:am3d="http://schemas.microsoft.com/office/drawing/2017/model3d" xmlns:o="urn:schemas-microsoft-com:office:office" xmlns:r="http://schemas.openxmlformats.org/officeDocument/2006/relationships" xmlns:m="http://schemas.openxmlformats.org/officeDocument/2006/math" xmlns:v="urn:schemas-microsoft-com:vml" xmlns:wp14="http://schemas.microsoft.com/office/word/2010/wordprocessingDrawing" xmlns:wp="http://schemas.openxmlformats.org/drawingml/2006/wordprocessingDrawing" xmlns:w10="urn:schemas-microsoft-com:office:word" xmlns:w="http://schemas.openxmlformats.org/wordprocessingml/2006/main" xmlns:w14="http://schemas.microsoft.com/office/word/2010/wordml" xmlns:w15="http://schemas.microsoft.com/office/word/2012/wordml" xmlns:w16cid="http://schemas.microsoft.com/office/word/2016/wordml/cid" xmlns:w16se="http://schemas.microsoft.com/office/word/2015/wordml/symex" xmlns:wpg="http://schemas.microsoft.com/office/word/2010/wordprocessingGroup" xmlns:wpi="http://schemas.microsoft.com/office/word/2010/wordprocessingInk" xmlns:wne="http://schemas.microsoft.com/office/word/2006/wordml" xmlns:wps="http://schemas.microsoft.com/office/word/2010/wordprocessingShape" mc:Ignorable="w14 w15 w16se w16cid wp14">
   <w:body>
     <w:p>
       <w:r>
@@ -1095,6 +1095,226 @@
         <w:t>Thank you.</w:t>
       </w:r>
     </w:p>
+    <w:p/>
+    <w:p/>
+    <w:p>
+      <w:r>
+        <w:t xml:space="preserve">1. Title: the </w:t>
+      </w:r>
+      <w:proofErr w:type="spellStart"/>
+      <w:proofErr w:type="gramStart"/>
+      <w:r>
+        <w:t>userstory</w:t>
+      </w:r>
+      <w:proofErr w:type="spellEnd"/>
+      <w:r>
+        <w:t xml:space="preserve"> :</w:t>
+      </w:r>
+      <w:proofErr w:type="gramEnd"/>
+      <w:r>
+        <w:t xml:space="preserve"> </w:t>
+      </w:r>
+    </w:p>
+    <w:p>
+      <w:r>
+        <w:t>As a user I want to be able to change rooms within the building so that I can explore more of the rooms and progress.</w:t>
+      </w:r>
+    </w:p>
+    <w:p>
+      <w:r>
+        <w:t xml:space="preserve">2. Screenshot of unit test (or UI test automation) code </w:t>
+      </w:r>
+    </w:p>
+    <w:p>
+      <w:r>
+        <w:rPr>
+          <w:noProof/>
+        </w:rPr>
+        <w:lastRenderedPageBreak/>
+        <w:drawing>
+          <wp:inline distT="0" distB="0" distL="0" distR="0" wp14:anchorId="0E205451" wp14:editId="094F5E5A">
+            <wp:extent cx="5534025" cy="3752850"/>
+            <wp:effectExtent l="0" t="0" r="9525" b="0"/>
+            <wp:docPr id="24" name="Picture 24"/>
+            <wp:cNvGraphicFramePr>
+              <a:graphicFrameLocks xmlns:a="http://schemas.openxmlformats.org/drawingml/2006/main" noChangeAspect="1"/>
+            </wp:cNvGraphicFramePr>
+            <a:graphic xmlns:a="http://schemas.openxmlformats.org/drawingml/2006/main">
+              <a:graphicData uri="http://schemas.openxmlformats.org/drawingml/2006/picture">
+                <pic:pic xmlns:pic="http://schemas.openxmlformats.org/drawingml/2006/picture">
+                  <pic:nvPicPr>
+                    <pic:cNvPr id="1" name=""/>
+                    <pic:cNvPicPr/>
+                  </pic:nvPicPr>
+                  <pic:blipFill>
+                    <a:blip r:embed="rId22"/>
+                    <a:stretch>
+                      <a:fillRect/>
+                    </a:stretch>
+                  </pic:blipFill>
+                  <pic:spPr>
+                    <a:xfrm>
+                      <a:off x="0" y="0"/>
+                      <a:ext cx="5534025" cy="3752850"/>
+                    </a:xfrm>
+                    <a:prstGeom prst="rect">
+                      <a:avLst/>
+                    </a:prstGeom>
+                  </pic:spPr>
+                </pic:pic>
+              </a:graphicData>
+            </a:graphic>
+          </wp:inline>
+        </w:drawing>
+      </w:r>
+    </w:p>
+    <w:p>
+      <w:r>
+        <w:t xml:space="preserve">3. Screenshot of test fail in the testing framework </w:t>
+      </w:r>
+    </w:p>
+    <w:p>
+      <w:r>
+        <w:rPr>
+          <w:noProof/>
+        </w:rPr>
+        <w:drawing>
+          <wp:inline distT="0" distB="0" distL="0" distR="0" wp14:anchorId="674AF4B3" wp14:editId="419A6A44">
+            <wp:extent cx="3248025" cy="1790700"/>
+            <wp:effectExtent l="0" t="0" r="9525" b="0"/>
+            <wp:docPr id="25" name="Picture 25"/>
+            <wp:cNvGraphicFramePr>
+              <a:graphicFrameLocks xmlns:a="http://schemas.openxmlformats.org/drawingml/2006/main" noChangeAspect="1"/>
+            </wp:cNvGraphicFramePr>
+            <a:graphic xmlns:a="http://schemas.openxmlformats.org/drawingml/2006/main">
+              <a:graphicData uri="http://schemas.openxmlformats.org/drawingml/2006/picture">
+                <pic:pic xmlns:pic="http://schemas.openxmlformats.org/drawingml/2006/picture">
+                  <pic:nvPicPr>
+                    <pic:cNvPr id="1" name=""/>
+                    <pic:cNvPicPr/>
+                  </pic:nvPicPr>
+                  <pic:blipFill>
+                    <a:blip r:embed="rId23"/>
+                    <a:stretch>
+                      <a:fillRect/>
+                    </a:stretch>
+                  </pic:blipFill>
+                  <pic:spPr>
+                    <a:xfrm>
+                      <a:off x="0" y="0"/>
+                      <a:ext cx="3248025" cy="1790700"/>
+                    </a:xfrm>
+                    <a:prstGeom prst="rect">
+                      <a:avLst/>
+                    </a:prstGeom>
+                  </pic:spPr>
+                </pic:pic>
+              </a:graphicData>
+            </a:graphic>
+          </wp:inline>
+        </w:drawing>
+      </w:r>
+    </w:p>
+    <w:p>
+      <w:r>
+        <w:t xml:space="preserve">4. Screenshot of the code to pass the test </w:t>
+      </w:r>
+    </w:p>
+    <w:p>
+      <w:r>
+        <w:rPr>
+          <w:noProof/>
+        </w:rPr>
+        <w:lastRenderedPageBreak/>
+        <w:drawing>
+          <wp:inline distT="0" distB="0" distL="0" distR="0" wp14:anchorId="25F15E95" wp14:editId="7C53BD52">
+            <wp:extent cx="5731510" cy="3430270"/>
+            <wp:effectExtent l="0" t="0" r="2540" b="0"/>
+            <wp:docPr id="27" name="Picture 27"/>
+            <wp:cNvGraphicFramePr>
+              <a:graphicFrameLocks xmlns:a="http://schemas.openxmlformats.org/drawingml/2006/main" noChangeAspect="1"/>
+            </wp:cNvGraphicFramePr>
+            <a:graphic xmlns:a="http://schemas.openxmlformats.org/drawingml/2006/main">
+              <a:graphicData uri="http://schemas.openxmlformats.org/drawingml/2006/picture">
+                <pic:pic xmlns:pic="http://schemas.openxmlformats.org/drawingml/2006/picture">
+                  <pic:nvPicPr>
+                    <pic:cNvPr id="1" name=""/>
+                    <pic:cNvPicPr/>
+                  </pic:nvPicPr>
+                  <pic:blipFill>
+                    <a:blip r:embed="rId24"/>
+                    <a:stretch>
+                      <a:fillRect/>
+                    </a:stretch>
+                  </pic:blipFill>
+                  <pic:spPr>
+                    <a:xfrm>
+                      <a:off x="0" y="0"/>
+                      <a:ext cx="5731510" cy="3430270"/>
+                    </a:xfrm>
+                    <a:prstGeom prst="rect">
+                      <a:avLst/>
+                    </a:prstGeom>
+                  </pic:spPr>
+                </pic:pic>
+              </a:graphicData>
+            </a:graphic>
+          </wp:inline>
+        </w:drawing>
+      </w:r>
+      <w:bookmarkStart w:id="0" w:name="_GoBack"/>
+      <w:bookmarkEnd w:id="0"/>
+    </w:p>
+    <w:p/>
+    <w:p>
+      <w:r>
+        <w:t>5. Screenshot of test passing in the testing framework</w:t>
+      </w:r>
+    </w:p>
+    <w:p>
+      <w:r>
+        <w:rPr>
+          <w:noProof/>
+        </w:rPr>
+        <w:drawing>
+          <wp:inline distT="0" distB="0" distL="0" distR="0" wp14:anchorId="28FBA926" wp14:editId="5994CD20">
+            <wp:extent cx="3800475" cy="2905125"/>
+            <wp:effectExtent l="0" t="0" r="9525" b="9525"/>
+            <wp:docPr id="26" name="Picture 26"/>
+            <wp:cNvGraphicFramePr>
+              <a:graphicFrameLocks xmlns:a="http://schemas.openxmlformats.org/drawingml/2006/main" noChangeAspect="1"/>
+            </wp:cNvGraphicFramePr>
+            <a:graphic xmlns:a="http://schemas.openxmlformats.org/drawingml/2006/main">
+              <a:graphicData uri="http://schemas.openxmlformats.org/drawingml/2006/picture">
+                <pic:pic xmlns:pic="http://schemas.openxmlformats.org/drawingml/2006/picture">
+                  <pic:nvPicPr>
+                    <pic:cNvPr id="1" name=""/>
+                    <pic:cNvPicPr/>
+                  </pic:nvPicPr>
+                  <pic:blipFill>
+                    <a:blip r:embed="rId25"/>
+                    <a:stretch>
+                      <a:fillRect/>
+                    </a:stretch>
+                  </pic:blipFill>
+                  <pic:spPr>
+                    <a:xfrm>
+                      <a:off x="0" y="0"/>
+                      <a:ext cx="3800475" cy="2905125"/>
+                    </a:xfrm>
+                    <a:prstGeom prst="rect">
+                      <a:avLst/>
+                    </a:prstGeom>
+                  </pic:spPr>
+                </pic:pic>
+              </a:graphicData>
+            </a:graphic>
+          </wp:inline>
+        </w:drawing>
+      </w:r>
+    </w:p>
+    <w:p/>
+    <w:p/>
     <w:sectPr>
       <w:pgSz w:w="11906" w:h="16838"/>
       <w:pgMar w:top="1440" w:right="1440" w:bottom="1440" w:left="1440" w:header="708" w:footer="708" w:gutter="0"/>
@@ -1106,7 +1326,7 @@
 </file>
 
 <file path=word/numbering.xml><?xml version="1.0" encoding="utf-8"?>
-<w:numbering xmlns:wpc="http://schemas.microsoft.com/office/word/2010/wordprocessingCanvas" xmlns:cx="http://schemas.microsoft.com/office/drawing/2014/chartex" xmlns:cx1="http://schemas.microsoft.com/office/drawing/2015/9/8/chartex" xmlns:cx2="http://schemas.microsoft.com/office/drawing/2015/10/21/chartex" xmlns:cx3="http://schemas.microsoft.com/office/drawing/2016/5/9/chartex" xmlns:cx4="http://schemas.microsoft.com/office/drawing/2016/5/10/chartex" xmlns:cx5="http://schemas.microsoft.com/office/drawing/2016/5/11/chartex" xmlns:cx6="http://schemas.microsoft.com/office/drawing/2016/5/12/chartex" xmlns:cx7="http://schemas.microsoft.com/office/drawing/2016/5/13/chartex" xmlns:cx8="http://schemas.microsoft.com/office/drawing/2016/5/14/chartex" xmlns:mc="http://schemas.openxmlformats.org/markup-compatibility/2006" xmlns:aink="http://schemas.microsoft.com/office/drawing/2016/ink" xmlns:am3d="http://schemas.microsoft.com/office/drawing/2017/model3d" xmlns:o="urn:schemas-microsoft-com:office:office" xmlns:r="http://schemas.openxmlformats.org/officeDocument/2006/relationships" xmlns:m="http://schemas.openxmlformats.org/officeDocument/2006/math" xmlns:v="urn:schemas-microsoft-com:vml" xmlns:wp14="http://schemas.microsoft.com/office/word/2010/wordprocessingDrawing" xmlns:wp="http://schemas.openxmlformats.org/drawingml/2006/wordprocessingDrawing" xmlns:w10="urn:schemas-microsoft-com:office:word" xmlns:w="http://schemas.openxmlformats.org/wordprocessingml/2006/main" xmlns:w14="http://schemas.microsoft.com/office/word/2010/wordml" xmlns:w15="http://schemas.microsoft.com/office/word/2012/wordml" xmlns:w16cex="http://schemas.microsoft.com/office/word/2018/wordml/cex" xmlns:w16cid="http://schemas.microsoft.com/office/word/2016/wordml/cid" xmlns:w16="http://schemas.microsoft.com/office/word/2018/wordml" xmlns:w16se="http://schemas.microsoft.com/office/word/2015/wordml/symex" xmlns:wpg="http://schemas.microsoft.com/office/word/2010/wordprocessingGroup" xmlns:wpi="http://schemas.microsoft.com/office/word/2010/wordprocessingInk" xmlns:wne="http://schemas.microsoft.com/office/word/2006/wordml" xmlns:wps="http://schemas.microsoft.com/office/word/2010/wordprocessingShape" mc:Ignorable="w14 w15 w16se w16cid w16 w16cex wp14">
+<w:numbering xmlns:wpc="http://schemas.microsoft.com/office/word/2010/wordprocessingCanvas" xmlns:cx="http://schemas.microsoft.com/office/drawing/2014/chartex" xmlns:cx1="http://schemas.microsoft.com/office/drawing/2015/9/8/chartex" xmlns:cx2="http://schemas.microsoft.com/office/drawing/2015/10/21/chartex" xmlns:cx3="http://schemas.microsoft.com/office/drawing/2016/5/9/chartex" xmlns:cx4="http://schemas.microsoft.com/office/drawing/2016/5/10/chartex" xmlns:cx5="http://schemas.microsoft.com/office/drawing/2016/5/11/chartex" xmlns:cx6="http://schemas.microsoft.com/office/drawing/2016/5/12/chartex" xmlns:cx7="http://schemas.microsoft.com/office/drawing/2016/5/13/chartex" xmlns:cx8="http://schemas.microsoft.com/office/drawing/2016/5/14/chartex" xmlns:mc="http://schemas.openxmlformats.org/markup-compatibility/2006" xmlns:aink="http://schemas.microsoft.com/office/drawing/2016/ink" xmlns:am3d="http://schemas.microsoft.com/office/drawing/2017/model3d" xmlns:o="urn:schemas-microsoft-com:office:office" xmlns:r="http://schemas.openxmlformats.org/officeDocument/2006/relationships" xmlns:m="http://schemas.openxmlformats.org/officeDocument/2006/math" xmlns:v="urn:schemas-microsoft-com:vml" xmlns:wp14="http://schemas.microsoft.com/office/word/2010/wordprocessingDrawing" xmlns:wp="http://schemas.openxmlformats.org/drawingml/2006/wordprocessingDrawing" xmlns:w10="urn:schemas-microsoft-com:office:word" xmlns:w="http://schemas.openxmlformats.org/wordprocessingml/2006/main" xmlns:w14="http://schemas.microsoft.com/office/word/2010/wordml" xmlns:w15="http://schemas.microsoft.com/office/word/2012/wordml" xmlns:w16cid="http://schemas.microsoft.com/office/word/2016/wordml/cid" xmlns:w16se="http://schemas.microsoft.com/office/word/2015/wordml/symex" xmlns:wpg="http://schemas.microsoft.com/office/word/2010/wordprocessingGroup" xmlns:wpi="http://schemas.microsoft.com/office/word/2010/wordprocessingInk" xmlns:wne="http://schemas.microsoft.com/office/word/2006/wordml" xmlns:wps="http://schemas.microsoft.com/office/word/2010/wordprocessingShape" mc:Ignorable="w14 w15 w16se w16cid wp14">
   <w:abstractNum w:abstractNumId="0" w15:restartNumberingAfterBreak="0">
     <w:nsid w:val="20D67413"/>
     <w:multiLevelType w:val="hybridMultilevel"/>
@@ -1295,7 +1515,7 @@
 </file>
 
 <file path=word/styles.xml><?xml version="1.0" encoding="utf-8"?>
-<w:styles xmlns:mc="http://schemas.openxmlformats.org/markup-compatibility/2006" xmlns:r="http://schemas.openxmlformats.org/officeDocument/2006/relationships" xmlns:w="http://schemas.openxmlformats.org/wordprocessingml/2006/main" xmlns:w14="http://schemas.microsoft.com/office/word/2010/wordml" xmlns:w15="http://schemas.microsoft.com/office/word/2012/wordml" xmlns:w16cex="http://schemas.microsoft.com/office/word/2018/wordml/cex" xmlns:w16cid="http://schemas.microsoft.com/office/word/2016/wordml/cid" xmlns:w16="http://schemas.microsoft.com/office/word/2018/wordml" xmlns:w16se="http://schemas.microsoft.com/office/word/2015/wordml/symex" mc:Ignorable="w14 w15 w16se w16cid w16 w16cex">
+<w:styles xmlns:mc="http://schemas.openxmlformats.org/markup-compatibility/2006" xmlns:r="http://schemas.openxmlformats.org/officeDocument/2006/relationships" xmlns:w="http://schemas.openxmlformats.org/wordprocessingml/2006/main" xmlns:w14="http://schemas.microsoft.com/office/word/2010/wordml" xmlns:w15="http://schemas.microsoft.com/office/word/2012/wordml" xmlns:w16cid="http://schemas.microsoft.com/office/word/2016/wordml/cid" xmlns:w16se="http://schemas.microsoft.com/office/word/2015/wordml/symex" mc:Ignorable="w14 w15 w16se w16cid">
   <w:docDefaults>
     <w:rPrDefault>
       <w:rPr>

</xml_diff>